<commit_message>
BugFix: update design concerns values on the model
</commit_message>
<xml_diff>
--- a/Documentation/Tests/MDE Tool test cases.docx
+++ b/Documentation/Tests/MDE Tool test cases.docx
@@ -266,6 +266,82 @@
         </w:rPr>
         <w:t>.</w:t>
       </w:r>
+      <w:r>
+        <w:rPr>
+          <w:sz w:val="28"/>
+          <w:szCs w:val="28"/>
+          <w:lang w:val="en-CA"/>
+        </w:rPr>
+        <w:t xml:space="preserve"> </w:t>
+      </w:r>
+    </w:p>
+    <w:p>
+      <w:pPr>
+        <w:pStyle w:val="Paragraphedeliste"/>
+        <w:numPr>
+          <w:ilvl w:val="0"/>
+          <w:numId w:val="2"/>
+        </w:numPr>
+        <w:jc w:val="both"/>
+        <w:rPr>
+          <w:color w:val="FF0000"/>
+          <w:sz w:val="28"/>
+          <w:szCs w:val="28"/>
+          <w:lang w:val="en-CA"/>
+        </w:rPr>
+      </w:pPr>
+      <w:r>
+        <w:rPr>
+          <w:color w:val="FF0000"/>
+          <w:sz w:val="28"/>
+          <w:szCs w:val="28"/>
+          <w:lang w:val="en-CA"/>
+        </w:rPr>
+        <w:t>(failed</w:t>
+      </w:r>
+      <w:r>
+        <w:rPr>
+          <w:color w:val="FF0000"/>
+          <w:sz w:val="28"/>
+          <w:szCs w:val="28"/>
+          <w:lang w:val="en-CA"/>
+        </w:rPr>
+        <w:t xml:space="preserve"> – the xml file is updated but not the VP model</w:t>
+      </w:r>
+      <w:r>
+        <w:rPr>
+          <w:color w:val="FF0000"/>
+          <w:sz w:val="28"/>
+          <w:szCs w:val="28"/>
+          <w:lang w:val="en-CA"/>
+        </w:rPr>
+        <w:t>)</w:t>
+      </w:r>
+    </w:p>
+    <w:p>
+      <w:pPr>
+        <w:pStyle w:val="Paragraphedeliste"/>
+        <w:numPr>
+          <w:ilvl w:val="0"/>
+          <w:numId w:val="2"/>
+        </w:numPr>
+        <w:jc w:val="both"/>
+        <w:rPr>
+          <w:color w:val="00B050"/>
+          <w:sz w:val="28"/>
+          <w:szCs w:val="28"/>
+          <w:lang w:val="en-CA"/>
+        </w:rPr>
+      </w:pPr>
+      <w:r>
+        <w:rPr>
+          <w:color w:val="00B050"/>
+          <w:sz w:val="28"/>
+          <w:szCs w:val="28"/>
+          <w:lang w:val="en-CA"/>
+        </w:rPr>
+        <w:t>(passed)</w:t>
+      </w:r>
     </w:p>
     <w:p>
       <w:pPr>
@@ -297,6 +373,81 @@
         </w:rPr>
         <w:t>.</w:t>
       </w:r>
+      <w:r>
+        <w:rPr>
+          <w:sz w:val="28"/>
+          <w:szCs w:val="28"/>
+          <w:lang w:val="en-CA"/>
+        </w:rPr>
+        <w:t xml:space="preserve"> </w:t>
+      </w:r>
+    </w:p>
+    <w:p>
+      <w:pPr>
+        <w:pStyle w:val="Paragraphedeliste"/>
+        <w:numPr>
+          <w:ilvl w:val="0"/>
+          <w:numId w:val="3"/>
+        </w:numPr>
+        <w:jc w:val="both"/>
+        <w:rPr>
+          <w:sz w:val="28"/>
+          <w:szCs w:val="28"/>
+          <w:lang w:val="en-CA"/>
+        </w:rPr>
+      </w:pPr>
+      <w:r>
+        <w:rPr>
+          <w:color w:val="FF0000"/>
+          <w:sz w:val="28"/>
+          <w:szCs w:val="28"/>
+          <w:lang w:val="en-CA"/>
+        </w:rPr>
+        <w:t>(failed</w:t>
+      </w:r>
+      <w:r>
+        <w:rPr>
+          <w:color w:val="FF0000"/>
+          <w:sz w:val="28"/>
+          <w:szCs w:val="28"/>
+          <w:lang w:val="en-CA"/>
+        </w:rPr>
+        <w:t xml:space="preserve"> – the xml file is updated but not the design concern values on the VP model</w:t>
+      </w:r>
+      <w:r>
+        <w:rPr>
+          <w:color w:val="FF0000"/>
+          <w:sz w:val="28"/>
+          <w:szCs w:val="28"/>
+          <w:lang w:val="en-CA"/>
+        </w:rPr>
+        <w:t>)</w:t>
+      </w:r>
+    </w:p>
+    <w:p>
+      <w:pPr>
+        <w:pStyle w:val="Paragraphedeliste"/>
+        <w:numPr>
+          <w:ilvl w:val="0"/>
+          <w:numId w:val="3"/>
+        </w:numPr>
+        <w:jc w:val="both"/>
+        <w:rPr>
+          <w:color w:val="00B050"/>
+          <w:sz w:val="28"/>
+          <w:szCs w:val="28"/>
+          <w:lang w:val="en-CA"/>
+        </w:rPr>
+      </w:pPr>
+      <w:r>
+        <w:rPr>
+          <w:color w:val="00B050"/>
+          <w:sz w:val="28"/>
+          <w:szCs w:val="28"/>
+          <w:lang w:val="en-CA"/>
+        </w:rPr>
+        <w:t>(passed)</w:t>
+      </w:r>
     </w:p>
     <w:p>
       <w:pPr>
@@ -327,6 +478,64 @@
           <w:lang w:val="en-CA"/>
         </w:rPr>
         <w:t>.</w:t>
+      </w:r>
+      <w:r>
+        <w:rPr>
+          <w:sz w:val="28"/>
+          <w:szCs w:val="28"/>
+          <w:lang w:val="en-CA"/>
+        </w:rPr>
+        <w:t xml:space="preserve"> </w:t>
+      </w:r>
+    </w:p>
+    <w:p>
+      <w:pPr>
+        <w:pStyle w:val="Paragraphedeliste"/>
+        <w:numPr>
+          <w:ilvl w:val="0"/>
+          <w:numId w:val="4"/>
+        </w:numPr>
+        <w:jc w:val="both"/>
+        <w:rPr>
+          <w:color w:val="FF0000"/>
+          <w:sz w:val="28"/>
+          <w:szCs w:val="28"/>
+          <w:lang w:val="en-CA"/>
+        </w:rPr>
+      </w:pPr>
+      <w:r>
+        <w:rPr>
+          <w:color w:val="FF0000"/>
+          <w:sz w:val="28"/>
+          <w:szCs w:val="28"/>
+          <w:lang w:val="en-CA"/>
+        </w:rPr>
+        <w:t>(failed – the xml file is updated but not the VP model)</w:t>
+      </w:r>
+    </w:p>
+    <w:p>
+      <w:pPr>
+        <w:pStyle w:val="Paragraphedeliste"/>
+        <w:numPr>
+          <w:ilvl w:val="0"/>
+          <w:numId w:val="4"/>
+        </w:numPr>
+        <w:jc w:val="both"/>
+        <w:rPr>
+          <w:color w:val="00B050"/>
+          <w:sz w:val="28"/>
+          <w:szCs w:val="28"/>
+          <w:lang w:val="en-CA"/>
+        </w:rPr>
+      </w:pPr>
+      <w:r>
+        <w:rPr>
+          <w:color w:val="00B050"/>
+          <w:sz w:val="28"/>
+          <w:szCs w:val="28"/>
+          <w:lang w:val="en-CA"/>
+        </w:rPr>
+        <w:t>(passed)</w:t>
       </w:r>
     </w:p>
     <w:sectPr>
@@ -342,6 +551,95 @@
 <file path=word/numbering.xml><?xml version="1.0" encoding="utf-8"?>
 <w:numbering xmlns:wpc="http://schemas.microsoft.com/office/word/2010/wordprocessingCanvas" xmlns:cx="http://schemas.microsoft.com/office/drawing/2014/chartex" xmlns:cx1="http://schemas.microsoft.com/office/drawing/2015/9/8/chartex" xmlns:cx2="http://schemas.microsoft.com/office/drawing/2015/10/21/chartex" xmlns:cx3="http://schemas.microsoft.com/office/drawing/2016/5/9/chartex" xmlns:cx4="http://schemas.microsoft.com/office/drawing/2016/5/10/chartex" xmlns:cx5="http://schemas.microsoft.com/office/drawing/2016/5/11/chartex" xmlns:cx6="http://schemas.microsoft.com/office/drawing/2016/5/12/chartex" xmlns:cx7="http://schemas.microsoft.com/office/drawing/2016/5/13/chartex" xmlns:cx8="http://schemas.microsoft.com/office/drawing/2016/5/14/chartex" xmlns:mc="http://schemas.openxmlformats.org/markup-compatibility/2006" xmlns:aink="http://schemas.microsoft.com/office/drawing/2016/ink" xmlns:am3d="http://schemas.microsoft.com/office/drawing/2017/model3d" xmlns:o="urn:schemas-microsoft-com:office:office" xmlns:r="http://schemas.openxmlformats.org/officeDocument/2006/relationships" xmlns:m="http://schemas.openxmlformats.org/officeDocument/2006/math" xmlns:v="urn:schemas-microsoft-com:vml" xmlns:wp14="http://schemas.microsoft.com/office/word/2010/wordprocessingDrawing" xmlns:wp="http://schemas.openxmlformats.org/drawingml/2006/wordprocessingDrawing" xmlns:w10="urn:schemas-microsoft-com:office:word" xmlns:w="http://schemas.openxmlformats.org/wordprocessingml/2006/main" xmlns:w14="http://schemas.microsoft.com/office/word/2010/wordml" xmlns:w15="http://schemas.microsoft.com/office/word/2012/wordml" xmlns:w16cex="http://schemas.microsoft.com/office/word/2018/wordml/cex" xmlns:w16cid="http://schemas.microsoft.com/office/word/2016/wordml/cid" xmlns:w16="http://schemas.microsoft.com/office/word/2018/wordml" xmlns:w16sdtdh="http://schemas.microsoft.com/office/word/2020/wordml/sdtdatahash" xmlns:w16se="http://schemas.microsoft.com/office/word/2015/wordml/symex" xmlns:wpg="http://schemas.microsoft.com/office/word/2010/wordprocessingGroup" xmlns:wpi="http://schemas.microsoft.com/office/word/2010/wordprocessingInk" xmlns:wne="http://schemas.microsoft.com/office/word/2006/wordml" xmlns:wps="http://schemas.microsoft.com/office/word/2010/wordprocessingShape" mc:Ignorable="w14 w15 w16se w16cid w16 w16cex w16sdtdh wp14">
   <w:abstractNum w:abstractNumId="0" w15:restartNumberingAfterBreak="0">
+    <w:nsid w:val="040C6426"/>
+    <w:multiLevelType w:val="hybridMultilevel"/>
+    <w:tmpl w:val="7B6EB5C6"/>
+    <w:lvl w:ilvl="0" w:tplc="49300EC2">
+      <w:start w:val="1"/>
+      <w:numFmt w:val="lowerLetter"/>
+      <w:lvlText w:val="%1."/>
+      <w:lvlJc w:val="left"/>
+      <w:pPr>
+        <w:ind w:left="1080" w:hanging="360"/>
+      </w:pPr>
+      <w:rPr>
+        <w:rFonts w:hint="default"/>
+      </w:rPr>
+    </w:lvl>
+    <w:lvl w:ilvl="1" w:tplc="0C0C0019" w:tentative="1">
+      <w:start w:val="1"/>
+      <w:numFmt w:val="lowerLetter"/>
+      <w:lvlText w:val="%2."/>
+      <w:lvlJc w:val="left"/>
+      <w:pPr>
+        <w:ind w:left="1800" w:hanging="360"/>
+      </w:pPr>
+    </w:lvl>
+    <w:lvl w:ilvl="2" w:tplc="0C0C001B" w:tentative="1">
+      <w:start w:val="1"/>
+      <w:numFmt w:val="lowerRoman"/>
+      <w:lvlText w:val="%3."/>
+      <w:lvlJc w:val="right"/>
+      <w:pPr>
+        <w:ind w:left="2520" w:hanging="180"/>
+      </w:pPr>
+    </w:lvl>
+    <w:lvl w:ilvl="3" w:tplc="0C0C000F" w:tentative="1">
+      <w:start w:val="1"/>
+      <w:numFmt w:val="decimal"/>
+      <w:lvlText w:val="%4."/>
+      <w:lvlJc w:val="left"/>
+      <w:pPr>
+        <w:ind w:left="3240" w:hanging="360"/>
+      </w:pPr>
+    </w:lvl>
+    <w:lvl w:ilvl="4" w:tplc="0C0C0019" w:tentative="1">
+      <w:start w:val="1"/>
+      <w:numFmt w:val="lowerLetter"/>
+      <w:lvlText w:val="%5."/>
+      <w:lvlJc w:val="left"/>
+      <w:pPr>
+        <w:ind w:left="3960" w:hanging="360"/>
+      </w:pPr>
+    </w:lvl>
+    <w:lvl w:ilvl="5" w:tplc="0C0C001B" w:tentative="1">
+      <w:start w:val="1"/>
+      <w:numFmt w:val="lowerRoman"/>
+      <w:lvlText w:val="%6."/>
+      <w:lvlJc w:val="right"/>
+      <w:pPr>
+        <w:ind w:left="4680" w:hanging="180"/>
+      </w:pPr>
+    </w:lvl>
+    <w:lvl w:ilvl="6" w:tplc="0C0C000F" w:tentative="1">
+      <w:start w:val="1"/>
+      <w:numFmt w:val="decimal"/>
+      <w:lvlText w:val="%7."/>
+      <w:lvlJc w:val="left"/>
+      <w:pPr>
+        <w:ind w:left="5400" w:hanging="360"/>
+      </w:pPr>
+    </w:lvl>
+    <w:lvl w:ilvl="7" w:tplc="0C0C0019" w:tentative="1">
+      <w:start w:val="1"/>
+      <w:numFmt w:val="lowerLetter"/>
+      <w:lvlText w:val="%8."/>
+      <w:lvlJc w:val="left"/>
+      <w:pPr>
+        <w:ind w:left="6120" w:hanging="360"/>
+      </w:pPr>
+    </w:lvl>
+    <w:lvl w:ilvl="8" w:tplc="0C0C001B" w:tentative="1">
+      <w:start w:val="1"/>
+      <w:numFmt w:val="lowerRoman"/>
+      <w:lvlText w:val="%9."/>
+      <w:lvlJc w:val="right"/>
+      <w:pPr>
+        <w:ind w:left="6840" w:hanging="180"/>
+      </w:pPr>
+    </w:lvl>
+  </w:abstractNum>
+  <w:abstractNum w:abstractNumId="1" w15:restartNumberingAfterBreak="0">
     <w:nsid w:val="59B24298"/>
     <w:multiLevelType w:val="hybridMultilevel"/>
     <w:tmpl w:val="FA82F87C"/>
@@ -427,8 +725,196 @@
       </w:pPr>
     </w:lvl>
   </w:abstractNum>
+  <w:abstractNum w:abstractNumId="2" w15:restartNumberingAfterBreak="0">
+    <w:nsid w:val="5DEF6136"/>
+    <w:multiLevelType w:val="hybridMultilevel"/>
+    <w:tmpl w:val="76C043AA"/>
+    <w:lvl w:ilvl="0" w:tplc="B38A2764">
+      <w:start w:val="1"/>
+      <w:numFmt w:val="lowerLetter"/>
+      <w:lvlText w:val="%1."/>
+      <w:lvlJc w:val="left"/>
+      <w:pPr>
+        <w:ind w:left="1080" w:hanging="360"/>
+      </w:pPr>
+      <w:rPr>
+        <w:rFonts w:hint="default"/>
+      </w:rPr>
+    </w:lvl>
+    <w:lvl w:ilvl="1" w:tplc="0C0C0019" w:tentative="1">
+      <w:start w:val="1"/>
+      <w:numFmt w:val="lowerLetter"/>
+      <w:lvlText w:val="%2."/>
+      <w:lvlJc w:val="left"/>
+      <w:pPr>
+        <w:ind w:left="1800" w:hanging="360"/>
+      </w:pPr>
+    </w:lvl>
+    <w:lvl w:ilvl="2" w:tplc="0C0C001B" w:tentative="1">
+      <w:start w:val="1"/>
+      <w:numFmt w:val="lowerRoman"/>
+      <w:lvlText w:val="%3."/>
+      <w:lvlJc w:val="right"/>
+      <w:pPr>
+        <w:ind w:left="2520" w:hanging="180"/>
+      </w:pPr>
+    </w:lvl>
+    <w:lvl w:ilvl="3" w:tplc="0C0C000F" w:tentative="1">
+      <w:start w:val="1"/>
+      <w:numFmt w:val="decimal"/>
+      <w:lvlText w:val="%4."/>
+      <w:lvlJc w:val="left"/>
+      <w:pPr>
+        <w:ind w:left="3240" w:hanging="360"/>
+      </w:pPr>
+    </w:lvl>
+    <w:lvl w:ilvl="4" w:tplc="0C0C0019" w:tentative="1">
+      <w:start w:val="1"/>
+      <w:numFmt w:val="lowerLetter"/>
+      <w:lvlText w:val="%5."/>
+      <w:lvlJc w:val="left"/>
+      <w:pPr>
+        <w:ind w:left="3960" w:hanging="360"/>
+      </w:pPr>
+    </w:lvl>
+    <w:lvl w:ilvl="5" w:tplc="0C0C001B" w:tentative="1">
+      <w:start w:val="1"/>
+      <w:numFmt w:val="lowerRoman"/>
+      <w:lvlText w:val="%6."/>
+      <w:lvlJc w:val="right"/>
+      <w:pPr>
+        <w:ind w:left="4680" w:hanging="180"/>
+      </w:pPr>
+    </w:lvl>
+    <w:lvl w:ilvl="6" w:tplc="0C0C000F" w:tentative="1">
+      <w:start w:val="1"/>
+      <w:numFmt w:val="decimal"/>
+      <w:lvlText w:val="%7."/>
+      <w:lvlJc w:val="left"/>
+      <w:pPr>
+        <w:ind w:left="5400" w:hanging="360"/>
+      </w:pPr>
+    </w:lvl>
+    <w:lvl w:ilvl="7" w:tplc="0C0C0019" w:tentative="1">
+      <w:start w:val="1"/>
+      <w:numFmt w:val="lowerLetter"/>
+      <w:lvlText w:val="%8."/>
+      <w:lvlJc w:val="left"/>
+      <w:pPr>
+        <w:ind w:left="6120" w:hanging="360"/>
+      </w:pPr>
+    </w:lvl>
+    <w:lvl w:ilvl="8" w:tplc="0C0C001B" w:tentative="1">
+      <w:start w:val="1"/>
+      <w:numFmt w:val="lowerRoman"/>
+      <w:lvlText w:val="%9."/>
+      <w:lvlJc w:val="right"/>
+      <w:pPr>
+        <w:ind w:left="6840" w:hanging="180"/>
+      </w:pPr>
+    </w:lvl>
+  </w:abstractNum>
+  <w:abstractNum w:abstractNumId="3" w15:restartNumberingAfterBreak="0">
+    <w:nsid w:val="60196BCE"/>
+    <w:multiLevelType w:val="hybridMultilevel"/>
+    <w:tmpl w:val="F3DAA230"/>
+    <w:lvl w:ilvl="0" w:tplc="D8F4BDB8">
+      <w:start w:val="1"/>
+      <w:numFmt w:val="lowerLetter"/>
+      <w:lvlText w:val="%1."/>
+      <w:lvlJc w:val="left"/>
+      <w:pPr>
+        <w:ind w:left="1080" w:hanging="360"/>
+      </w:pPr>
+      <w:rPr>
+        <w:rFonts w:hint="default"/>
+        <w:color w:val="FF0000"/>
+      </w:rPr>
+    </w:lvl>
+    <w:lvl w:ilvl="1" w:tplc="0C0C0019" w:tentative="1">
+      <w:start w:val="1"/>
+      <w:numFmt w:val="lowerLetter"/>
+      <w:lvlText w:val="%2."/>
+      <w:lvlJc w:val="left"/>
+      <w:pPr>
+        <w:ind w:left="1800" w:hanging="360"/>
+      </w:pPr>
+    </w:lvl>
+    <w:lvl w:ilvl="2" w:tplc="0C0C001B" w:tentative="1">
+      <w:start w:val="1"/>
+      <w:numFmt w:val="lowerRoman"/>
+      <w:lvlText w:val="%3."/>
+      <w:lvlJc w:val="right"/>
+      <w:pPr>
+        <w:ind w:left="2520" w:hanging="180"/>
+      </w:pPr>
+    </w:lvl>
+    <w:lvl w:ilvl="3" w:tplc="0C0C000F" w:tentative="1">
+      <w:start w:val="1"/>
+      <w:numFmt w:val="decimal"/>
+      <w:lvlText w:val="%4."/>
+      <w:lvlJc w:val="left"/>
+      <w:pPr>
+        <w:ind w:left="3240" w:hanging="360"/>
+      </w:pPr>
+    </w:lvl>
+    <w:lvl w:ilvl="4" w:tplc="0C0C0019" w:tentative="1">
+      <w:start w:val="1"/>
+      <w:numFmt w:val="lowerLetter"/>
+      <w:lvlText w:val="%5."/>
+      <w:lvlJc w:val="left"/>
+      <w:pPr>
+        <w:ind w:left="3960" w:hanging="360"/>
+      </w:pPr>
+    </w:lvl>
+    <w:lvl w:ilvl="5" w:tplc="0C0C001B" w:tentative="1">
+      <w:start w:val="1"/>
+      <w:numFmt w:val="lowerRoman"/>
+      <w:lvlText w:val="%6."/>
+      <w:lvlJc w:val="right"/>
+      <w:pPr>
+        <w:ind w:left="4680" w:hanging="180"/>
+      </w:pPr>
+    </w:lvl>
+    <w:lvl w:ilvl="6" w:tplc="0C0C000F" w:tentative="1">
+      <w:start w:val="1"/>
+      <w:numFmt w:val="decimal"/>
+      <w:lvlText w:val="%7."/>
+      <w:lvlJc w:val="left"/>
+      <w:pPr>
+        <w:ind w:left="5400" w:hanging="360"/>
+      </w:pPr>
+    </w:lvl>
+    <w:lvl w:ilvl="7" w:tplc="0C0C0019" w:tentative="1">
+      <w:start w:val="1"/>
+      <w:numFmt w:val="lowerLetter"/>
+      <w:lvlText w:val="%8."/>
+      <w:lvlJc w:val="left"/>
+      <w:pPr>
+        <w:ind w:left="6120" w:hanging="360"/>
+      </w:pPr>
+    </w:lvl>
+    <w:lvl w:ilvl="8" w:tplc="0C0C001B" w:tentative="1">
+      <w:start w:val="1"/>
+      <w:numFmt w:val="lowerRoman"/>
+      <w:lvlText w:val="%9."/>
+      <w:lvlJc w:val="right"/>
+      <w:pPr>
+        <w:ind w:left="6840" w:hanging="180"/>
+      </w:pPr>
+    </w:lvl>
+  </w:abstractNum>
   <w:num w:numId="1">
+    <w:abstractNumId w:val="1"/>
+  </w:num>
+  <w:num w:numId="2">
     <w:abstractNumId w:val="0"/>
+  </w:num>
+  <w:num w:numId="3">
+    <w:abstractNumId w:val="3"/>
+  </w:num>
+  <w:num w:numId="4">
+    <w:abstractNumId w:val="2"/>
   </w:num>
 </w:numbering>
 </file>

</xml_diff>